<commit_message>
Update Roles and Contributions
</commit_message>
<xml_diff>
--- a/Deliverables/5COM1053_61 GP3 Roles and Contributions.docx
+++ b/Deliverables/5COM1053_61 GP3 Roles and Contributions.docx
@@ -1235,18 +1235,8 @@
                 <w:b/>
                 <w:lang w:val="en-GB"/>
               </w:rPr>
-              <w:t xml:space="preserve">Roberto </w:t>
-            </w:r>
-            <w:proofErr w:type="spellStart"/>
-            <w:r>
-              <w:rPr>
-                <w:rFonts w:ascii="Arial" w:hAnsi="Arial" w:cs="Arial"/>
-                <w:b/>
-                <w:lang w:val="en-GB"/>
-              </w:rPr>
-              <w:t>Figueiredo</w:t>
-            </w:r>
-            <w:proofErr w:type="spellEnd"/>
+              <w:t>Roberto Figueiredo</w:t>
+            </w:r>
           </w:p>
         </w:tc>
         <w:tc>
@@ -2250,6 +2240,15 @@
                 <w:lang w:val="en-GB"/>
               </w:rPr>
             </w:pPr>
+            <w:r>
+              <w:rPr>
+                <w:rFonts w:ascii="Arial" w:hAnsi="Arial" w:cs="Arial"/>
+                <w:b/>
+                <w:sz w:val="20"/>
+                <w:lang w:val="en-GB"/>
+              </w:rPr>
+              <w:t>5</w:t>
+            </w:r>
           </w:p>
         </w:tc>
         <w:tc>
@@ -2271,6 +2270,26 @@
                 <w:lang w:val="en-GB"/>
               </w:rPr>
             </w:pPr>
+            <w:r>
+              <w:rPr>
+                <w:rFonts w:ascii="Arial" w:hAnsi="Arial" w:cs="Arial"/>
+                <w:b/>
+                <w:sz w:val="20"/>
+                <w:lang w:val="en-GB"/>
+              </w:rPr>
+              <w:t>2</w:t>
+            </w:r>
+            <w:r>
+              <w:rPr>
+                <w:rFonts w:ascii="Arial" w:hAnsi="Arial" w:cs="Arial"/>
+                <w:b/>
+                <w:sz w:val="20"/>
+                <w:lang w:val="en-GB"/>
+              </w:rPr>
+              <w:t>9</w:t>
+            </w:r>
+            <w:bookmarkStart w:id="0" w:name="_GoBack"/>
+            <w:bookmarkEnd w:id="0"/>
           </w:p>
         </w:tc>
         <w:tc>
@@ -2292,6 +2311,24 @@
                 <w:lang w:val="en-GB"/>
               </w:rPr>
             </w:pPr>
+            <w:r>
+              <w:rPr>
+                <w:rFonts w:ascii="Arial" w:hAnsi="Arial" w:cs="Arial"/>
+                <w:b/>
+                <w:sz w:val="20"/>
+                <w:lang w:val="en-GB"/>
+              </w:rPr>
+              <w:t>2</w:t>
+            </w:r>
+            <w:r>
+              <w:rPr>
+                <w:rFonts w:ascii="Arial" w:hAnsi="Arial" w:cs="Arial"/>
+                <w:b/>
+                <w:sz w:val="20"/>
+                <w:lang w:val="en-GB"/>
+              </w:rPr>
+              <w:t>3</w:t>
+            </w:r>
           </w:p>
         </w:tc>
         <w:tc>
@@ -2313,6 +2350,15 @@
                 <w:lang w:val="en-GB"/>
               </w:rPr>
             </w:pPr>
+            <w:r>
+              <w:rPr>
+                <w:rFonts w:ascii="Arial" w:hAnsi="Arial" w:cs="Arial"/>
+                <w:b/>
+                <w:sz w:val="20"/>
+                <w:lang w:val="en-GB"/>
+              </w:rPr>
+              <w:t>39</w:t>
+            </w:r>
           </w:p>
         </w:tc>
         <w:tc>
@@ -2334,6 +2380,15 @@
                 <w:lang w:val="en-GB"/>
               </w:rPr>
             </w:pPr>
+            <w:r>
+              <w:rPr>
+                <w:rFonts w:ascii="Arial" w:hAnsi="Arial" w:cs="Arial"/>
+                <w:b/>
+                <w:sz w:val="20"/>
+                <w:lang w:val="en-GB"/>
+              </w:rPr>
+              <w:t>5</w:t>
+            </w:r>
           </w:p>
         </w:tc>
         <w:tc>
@@ -2764,6 +2819,7 @@
               <w:bottom w:val="single" w:sz="4" w:space="0" w:color="800000"/>
               <w:right w:val="single" w:sz="4" w:space="0" w:color="800000"/>
             </w:tcBorders>
+            <w:shd w:val="clear" w:color="auto" w:fill="auto"/>
           </w:tcPr>
           <w:p>
             <w:pPr>
@@ -2784,6 +2840,7 @@
               <w:bottom w:val="single" w:sz="4" w:space="0" w:color="800000"/>
               <w:right w:val="single" w:sz="4" w:space="0" w:color="800000"/>
             </w:tcBorders>
+            <w:shd w:val="clear" w:color="auto" w:fill="auto"/>
           </w:tcPr>
           <w:p>
             <w:pPr>
@@ -2812,6 +2869,7 @@
               <w:bottom w:val="single" w:sz="4" w:space="0" w:color="800000"/>
               <w:right w:val="single" w:sz="4" w:space="0" w:color="800000"/>
             </w:tcBorders>
+            <w:shd w:val="clear" w:color="auto" w:fill="auto"/>
           </w:tcPr>
           <w:p>
             <w:pPr>
@@ -2832,6 +2890,7 @@
               <w:bottom w:val="single" w:sz="4" w:space="0" w:color="800000"/>
               <w:right w:val="single" w:sz="4" w:space="0" w:color="800000"/>
             </w:tcBorders>
+            <w:shd w:val="clear" w:color="auto" w:fill="auto"/>
           </w:tcPr>
           <w:p>
             <w:pPr>
@@ -2860,6 +2919,7 @@
               <w:bottom w:val="single" w:sz="4" w:space="0" w:color="800000"/>
               <w:right w:val="single" w:sz="18" w:space="0" w:color="800000"/>
             </w:tcBorders>
+            <w:shd w:val="clear" w:color="auto" w:fill="auto"/>
           </w:tcPr>
           <w:p>
             <w:pPr>
@@ -2930,66 +2990,70 @@
               <w:bottom w:val="single" w:sz="4" w:space="0" w:color="800000"/>
               <w:right w:val="single" w:sz="4" w:space="0" w:color="800000"/>
             </w:tcBorders>
-          </w:tcPr>
-          <w:p>
-            <w:pPr>
-              <w:rPr>
-                <w:rFonts w:ascii="Arial" w:hAnsi="Arial" w:cs="Arial"/>
-                <w:sz w:val="20"/>
-                <w:lang w:val="en-GB"/>
-              </w:rPr>
-            </w:pPr>
-          </w:p>
-        </w:tc>
-        <w:tc>
-          <w:tcPr>
-            <w:tcW w:w="701" w:type="dxa"/>
-            <w:tcBorders>
-              <w:top w:val="single" w:sz="4" w:space="0" w:color="800000"/>
-              <w:left w:val="single" w:sz="4" w:space="0" w:color="800000"/>
-              <w:bottom w:val="single" w:sz="4" w:space="0" w:color="800000"/>
-              <w:right w:val="single" w:sz="4" w:space="0" w:color="800000"/>
-            </w:tcBorders>
-          </w:tcPr>
-          <w:p>
-            <w:pPr>
-              <w:rPr>
-                <w:rFonts w:ascii="Arial" w:hAnsi="Arial" w:cs="Arial"/>
-                <w:sz w:val="20"/>
-                <w:lang w:val="en-GB"/>
-              </w:rPr>
-            </w:pPr>
-          </w:p>
-        </w:tc>
-        <w:tc>
-          <w:tcPr>
-            <w:tcW w:w="701" w:type="dxa"/>
-            <w:tcBorders>
-              <w:top w:val="single" w:sz="4" w:space="0" w:color="800000"/>
-              <w:left w:val="single" w:sz="4" w:space="0" w:color="800000"/>
-              <w:bottom w:val="single" w:sz="4" w:space="0" w:color="800000"/>
-              <w:right w:val="single" w:sz="4" w:space="0" w:color="800000"/>
-            </w:tcBorders>
-          </w:tcPr>
-          <w:p>
-            <w:pPr>
-              <w:rPr>
-                <w:rFonts w:ascii="Arial" w:hAnsi="Arial" w:cs="Arial"/>
-                <w:sz w:val="20"/>
-                <w:lang w:val="en-GB"/>
-              </w:rPr>
-            </w:pPr>
-          </w:p>
-        </w:tc>
-        <w:tc>
-          <w:tcPr>
-            <w:tcW w:w="701" w:type="dxa"/>
-            <w:tcBorders>
-              <w:top w:val="single" w:sz="4" w:space="0" w:color="800000"/>
-              <w:left w:val="single" w:sz="4" w:space="0" w:color="800000"/>
-              <w:bottom w:val="single" w:sz="4" w:space="0" w:color="800000"/>
-              <w:right w:val="single" w:sz="4" w:space="0" w:color="800000"/>
-            </w:tcBorders>
+            <w:shd w:val="clear" w:color="auto" w:fill="auto"/>
+          </w:tcPr>
+          <w:p>
+            <w:pPr>
+              <w:rPr>
+                <w:rFonts w:ascii="Arial" w:hAnsi="Arial" w:cs="Arial"/>
+                <w:sz w:val="20"/>
+                <w:lang w:val="en-GB"/>
+              </w:rPr>
+            </w:pPr>
+          </w:p>
+        </w:tc>
+        <w:tc>
+          <w:tcPr>
+            <w:tcW w:w="701" w:type="dxa"/>
+            <w:tcBorders>
+              <w:top w:val="single" w:sz="4" w:space="0" w:color="800000"/>
+              <w:left w:val="single" w:sz="4" w:space="0" w:color="800000"/>
+              <w:bottom w:val="single" w:sz="4" w:space="0" w:color="800000"/>
+              <w:right w:val="single" w:sz="4" w:space="0" w:color="800000"/>
+            </w:tcBorders>
+            <w:shd w:val="clear" w:color="auto" w:fill="auto"/>
+          </w:tcPr>
+          <w:p>
+            <w:pPr>
+              <w:rPr>
+                <w:rFonts w:ascii="Arial" w:hAnsi="Arial" w:cs="Arial"/>
+                <w:sz w:val="20"/>
+                <w:lang w:val="en-GB"/>
+              </w:rPr>
+            </w:pPr>
+          </w:p>
+        </w:tc>
+        <w:tc>
+          <w:tcPr>
+            <w:tcW w:w="701" w:type="dxa"/>
+            <w:tcBorders>
+              <w:top w:val="single" w:sz="4" w:space="0" w:color="800000"/>
+              <w:left w:val="single" w:sz="4" w:space="0" w:color="800000"/>
+              <w:bottom w:val="single" w:sz="4" w:space="0" w:color="800000"/>
+              <w:right w:val="single" w:sz="4" w:space="0" w:color="800000"/>
+            </w:tcBorders>
+            <w:shd w:val="clear" w:color="auto" w:fill="auto"/>
+          </w:tcPr>
+          <w:p>
+            <w:pPr>
+              <w:rPr>
+                <w:rFonts w:ascii="Arial" w:hAnsi="Arial" w:cs="Arial"/>
+                <w:sz w:val="20"/>
+                <w:lang w:val="en-GB"/>
+              </w:rPr>
+            </w:pPr>
+          </w:p>
+        </w:tc>
+        <w:tc>
+          <w:tcPr>
+            <w:tcW w:w="701" w:type="dxa"/>
+            <w:tcBorders>
+              <w:top w:val="single" w:sz="4" w:space="0" w:color="800000"/>
+              <w:left w:val="single" w:sz="4" w:space="0" w:color="800000"/>
+              <w:bottom w:val="single" w:sz="4" w:space="0" w:color="800000"/>
+              <w:right w:val="single" w:sz="4" w:space="0" w:color="800000"/>
+            </w:tcBorders>
+            <w:shd w:val="clear" w:color="auto" w:fill="auto"/>
           </w:tcPr>
           <w:p>
             <w:pPr>
@@ -3018,6 +3082,7 @@
               <w:bottom w:val="single" w:sz="4" w:space="0" w:color="800000"/>
               <w:right w:val="single" w:sz="18" w:space="0" w:color="800000"/>
             </w:tcBorders>
+            <w:shd w:val="clear" w:color="auto" w:fill="auto"/>
           </w:tcPr>
           <w:p>
             <w:pPr>
@@ -3088,6 +3153,70 @@
               <w:bottom w:val="single" w:sz="4" w:space="0" w:color="800000"/>
               <w:right w:val="single" w:sz="4" w:space="0" w:color="800000"/>
             </w:tcBorders>
+            <w:shd w:val="clear" w:color="auto" w:fill="auto"/>
+          </w:tcPr>
+          <w:p>
+            <w:pPr>
+              <w:rPr>
+                <w:rFonts w:ascii="Arial" w:hAnsi="Arial" w:cs="Arial"/>
+                <w:sz w:val="20"/>
+                <w:lang w:val="en-GB"/>
+              </w:rPr>
+            </w:pPr>
+          </w:p>
+        </w:tc>
+        <w:tc>
+          <w:tcPr>
+            <w:tcW w:w="701" w:type="dxa"/>
+            <w:tcBorders>
+              <w:top w:val="single" w:sz="4" w:space="0" w:color="800000"/>
+              <w:left w:val="single" w:sz="4" w:space="0" w:color="800000"/>
+              <w:bottom w:val="single" w:sz="4" w:space="0" w:color="800000"/>
+              <w:right w:val="single" w:sz="4" w:space="0" w:color="800000"/>
+            </w:tcBorders>
+            <w:shd w:val="clear" w:color="auto" w:fill="auto"/>
+          </w:tcPr>
+          <w:p>
+            <w:pPr>
+              <w:rPr>
+                <w:rFonts w:ascii="Arial" w:hAnsi="Arial" w:cs="Arial"/>
+                <w:sz w:val="20"/>
+                <w:lang w:val="en-GB"/>
+              </w:rPr>
+            </w:pPr>
+          </w:p>
+        </w:tc>
+        <w:tc>
+          <w:tcPr>
+            <w:tcW w:w="701" w:type="dxa"/>
+            <w:tcBorders>
+              <w:top w:val="single" w:sz="4" w:space="0" w:color="800000"/>
+              <w:left w:val="single" w:sz="4" w:space="0" w:color="800000"/>
+              <w:bottom w:val="single" w:sz="4" w:space="0" w:color="800000"/>
+              <w:right w:val="single" w:sz="4" w:space="0" w:color="800000"/>
+            </w:tcBorders>
+            <w:shd w:val="clear" w:color="auto" w:fill="auto"/>
+          </w:tcPr>
+          <w:p>
+            <w:pPr>
+              <w:rPr>
+                <w:rFonts w:ascii="Arial" w:hAnsi="Arial" w:cs="Arial"/>
+                <w:sz w:val="20"/>
+                <w:lang w:val="en-GB"/>
+              </w:rPr>
+            </w:pPr>
+          </w:p>
+        </w:tc>
+        <w:tc>
+          <w:tcPr>
+            <w:tcW w:w="701" w:type="dxa"/>
+            <w:tcBorders>
+              <w:top w:val="single" w:sz="4" w:space="0" w:color="800000"/>
+              <w:left w:val="single" w:sz="4" w:space="0" w:color="800000"/>
+              <w:bottom w:val="single" w:sz="4" w:space="0" w:color="800000"/>
+              <w:right w:val="single" w:sz="4" w:space="0" w:color="800000"/>
+            </w:tcBorders>
+            <w:shd w:val="clear" w:color="auto" w:fill="auto"/>
           </w:tcPr>
           <w:p>
             <w:pPr>
@@ -3114,93 +3243,18 @@
               <w:top w:val="single" w:sz="4" w:space="0" w:color="800000"/>
               <w:left w:val="single" w:sz="4" w:space="0" w:color="800000"/>
               <w:bottom w:val="single" w:sz="4" w:space="0" w:color="800000"/>
-              <w:right w:val="single" w:sz="4" w:space="0" w:color="800000"/>
-            </w:tcBorders>
-          </w:tcPr>
-          <w:p>
-            <w:pPr>
-              <w:rPr>
-                <w:rFonts w:ascii="Arial" w:hAnsi="Arial" w:cs="Arial"/>
-                <w:sz w:val="20"/>
-                <w:lang w:val="en-GB"/>
-              </w:rPr>
-            </w:pPr>
-          </w:p>
-        </w:tc>
-        <w:tc>
-          <w:tcPr>
-            <w:tcW w:w="701" w:type="dxa"/>
-            <w:tcBorders>
-              <w:top w:val="single" w:sz="4" w:space="0" w:color="800000"/>
-              <w:left w:val="single" w:sz="4" w:space="0" w:color="800000"/>
-              <w:bottom w:val="single" w:sz="4" w:space="0" w:color="800000"/>
-              <w:right w:val="single" w:sz="4" w:space="0" w:color="800000"/>
-            </w:tcBorders>
-          </w:tcPr>
-          <w:p>
-            <w:pPr>
-              <w:rPr>
-                <w:rFonts w:ascii="Arial" w:hAnsi="Arial" w:cs="Arial"/>
-                <w:sz w:val="20"/>
-                <w:lang w:val="en-GB"/>
-              </w:rPr>
-            </w:pPr>
-          </w:p>
-        </w:tc>
-        <w:tc>
-          <w:tcPr>
-            <w:tcW w:w="701" w:type="dxa"/>
-            <w:tcBorders>
-              <w:top w:val="single" w:sz="4" w:space="0" w:color="800000"/>
-              <w:left w:val="single" w:sz="4" w:space="0" w:color="800000"/>
-              <w:bottom w:val="single" w:sz="4" w:space="0" w:color="800000"/>
-              <w:right w:val="single" w:sz="4" w:space="0" w:color="800000"/>
-            </w:tcBorders>
-          </w:tcPr>
-          <w:p>
-            <w:pPr>
-              <w:rPr>
-                <w:rFonts w:ascii="Arial" w:hAnsi="Arial" w:cs="Arial"/>
-                <w:sz w:val="20"/>
-                <w:lang w:val="en-GB"/>
-              </w:rPr>
-            </w:pPr>
-            <w:r>
-              <w:rPr>
-                <w:rFonts w:ascii="Arial" w:hAnsi="Arial" w:cs="Arial"/>
-                <w:sz w:val="20"/>
-                <w:lang w:val="en-GB"/>
-              </w:rPr>
-              <w:t>X</w:t>
-            </w:r>
-          </w:p>
-        </w:tc>
-        <w:tc>
-          <w:tcPr>
-            <w:tcW w:w="701" w:type="dxa"/>
-            <w:tcBorders>
-              <w:top w:val="single" w:sz="4" w:space="0" w:color="800000"/>
-              <w:left w:val="single" w:sz="4" w:space="0" w:color="800000"/>
-              <w:bottom w:val="single" w:sz="4" w:space="0" w:color="800000"/>
               <w:right w:val="single" w:sz="18" w:space="0" w:color="800000"/>
             </w:tcBorders>
-          </w:tcPr>
-          <w:p>
-            <w:pPr>
-              <w:rPr>
-                <w:rFonts w:ascii="Arial" w:hAnsi="Arial" w:cs="Arial"/>
-                <w:sz w:val="20"/>
-                <w:lang w:val="en-GB"/>
-              </w:rPr>
-            </w:pPr>
-            <w:r>
-              <w:rPr>
-                <w:rFonts w:ascii="Arial" w:hAnsi="Arial" w:cs="Arial"/>
-                <w:sz w:val="20"/>
-                <w:lang w:val="en-GB"/>
-              </w:rPr>
-              <w:t>X</w:t>
-            </w:r>
+            <w:shd w:val="clear" w:color="auto" w:fill="auto"/>
+          </w:tcPr>
+          <w:p>
+            <w:pPr>
+              <w:rPr>
+                <w:rFonts w:ascii="Arial" w:hAnsi="Arial" w:cs="Arial"/>
+                <w:sz w:val="20"/>
+                <w:lang w:val="en-GB"/>
+              </w:rPr>
+            </w:pPr>
           </w:p>
         </w:tc>
         <w:tc>
@@ -3262,26 +3316,28 @@
               <w:bottom w:val="single" w:sz="4" w:space="0" w:color="800000"/>
               <w:right w:val="single" w:sz="4" w:space="0" w:color="800000"/>
             </w:tcBorders>
-          </w:tcPr>
-          <w:p>
-            <w:pPr>
-              <w:rPr>
-                <w:rFonts w:ascii="Arial" w:hAnsi="Arial" w:cs="Arial"/>
-                <w:sz w:val="20"/>
-                <w:lang w:val="en-GB"/>
-              </w:rPr>
-            </w:pPr>
-          </w:p>
-        </w:tc>
-        <w:tc>
-          <w:tcPr>
-            <w:tcW w:w="701" w:type="dxa"/>
-            <w:tcBorders>
-              <w:top w:val="single" w:sz="4" w:space="0" w:color="800000"/>
-              <w:left w:val="single" w:sz="4" w:space="0" w:color="800000"/>
-              <w:bottom w:val="single" w:sz="4" w:space="0" w:color="800000"/>
-              <w:right w:val="single" w:sz="4" w:space="0" w:color="800000"/>
-            </w:tcBorders>
+            <w:shd w:val="clear" w:color="auto" w:fill="auto"/>
+          </w:tcPr>
+          <w:p>
+            <w:pPr>
+              <w:rPr>
+                <w:rFonts w:ascii="Arial" w:hAnsi="Arial" w:cs="Arial"/>
+                <w:sz w:val="20"/>
+                <w:lang w:val="en-GB"/>
+              </w:rPr>
+            </w:pPr>
+          </w:p>
+        </w:tc>
+        <w:tc>
+          <w:tcPr>
+            <w:tcW w:w="701" w:type="dxa"/>
+            <w:tcBorders>
+              <w:top w:val="single" w:sz="4" w:space="0" w:color="800000"/>
+              <w:left w:val="single" w:sz="4" w:space="0" w:color="800000"/>
+              <w:bottom w:val="single" w:sz="4" w:space="0" w:color="800000"/>
+              <w:right w:val="single" w:sz="4" w:space="0" w:color="800000"/>
+            </w:tcBorders>
+            <w:shd w:val="clear" w:color="auto" w:fill="auto"/>
           </w:tcPr>
           <w:p>
             <w:pPr>
@@ -3310,26 +3366,28 @@
               <w:bottom w:val="single" w:sz="4" w:space="0" w:color="800000"/>
               <w:right w:val="single" w:sz="4" w:space="0" w:color="800000"/>
             </w:tcBorders>
-          </w:tcPr>
-          <w:p>
-            <w:pPr>
-              <w:rPr>
-                <w:rFonts w:ascii="Arial" w:hAnsi="Arial" w:cs="Arial"/>
-                <w:sz w:val="20"/>
-                <w:lang w:val="en-GB"/>
-              </w:rPr>
-            </w:pPr>
-          </w:p>
-        </w:tc>
-        <w:tc>
-          <w:tcPr>
-            <w:tcW w:w="701" w:type="dxa"/>
-            <w:tcBorders>
-              <w:top w:val="single" w:sz="4" w:space="0" w:color="800000"/>
-              <w:left w:val="single" w:sz="4" w:space="0" w:color="800000"/>
-              <w:bottom w:val="single" w:sz="4" w:space="0" w:color="800000"/>
-              <w:right w:val="single" w:sz="4" w:space="0" w:color="800000"/>
-            </w:tcBorders>
+            <w:shd w:val="clear" w:color="auto" w:fill="auto"/>
+          </w:tcPr>
+          <w:p>
+            <w:pPr>
+              <w:rPr>
+                <w:rFonts w:ascii="Arial" w:hAnsi="Arial" w:cs="Arial"/>
+                <w:sz w:val="20"/>
+                <w:lang w:val="en-GB"/>
+              </w:rPr>
+            </w:pPr>
+          </w:p>
+        </w:tc>
+        <w:tc>
+          <w:tcPr>
+            <w:tcW w:w="701" w:type="dxa"/>
+            <w:tcBorders>
+              <w:top w:val="single" w:sz="4" w:space="0" w:color="800000"/>
+              <w:left w:val="single" w:sz="4" w:space="0" w:color="800000"/>
+              <w:bottom w:val="single" w:sz="4" w:space="0" w:color="800000"/>
+              <w:right w:val="single" w:sz="4" w:space="0" w:color="800000"/>
+            </w:tcBorders>
+            <w:shd w:val="clear" w:color="auto" w:fill="auto"/>
           </w:tcPr>
           <w:p>
             <w:pPr>
@@ -3350,6 +3408,7 @@
               <w:bottom w:val="single" w:sz="4" w:space="0" w:color="800000"/>
               <w:right w:val="single" w:sz="18" w:space="0" w:color="800000"/>
             </w:tcBorders>
+            <w:shd w:val="clear" w:color="auto" w:fill="auto"/>
           </w:tcPr>
           <w:p>
             <w:pPr>
@@ -3420,6 +3479,49 @@
               <w:bottom w:val="single" w:sz="4" w:space="0" w:color="800000"/>
               <w:right w:val="single" w:sz="4" w:space="0" w:color="800000"/>
             </w:tcBorders>
+            <w:shd w:val="clear" w:color="auto" w:fill="auto"/>
+          </w:tcPr>
+          <w:p>
+            <w:pPr>
+              <w:rPr>
+                <w:rFonts w:ascii="Arial" w:hAnsi="Arial" w:cs="Arial"/>
+                <w:sz w:val="20"/>
+                <w:lang w:val="en-GB"/>
+              </w:rPr>
+            </w:pPr>
+          </w:p>
+        </w:tc>
+        <w:tc>
+          <w:tcPr>
+            <w:tcW w:w="701" w:type="dxa"/>
+            <w:tcBorders>
+              <w:top w:val="single" w:sz="4" w:space="0" w:color="800000"/>
+              <w:left w:val="single" w:sz="4" w:space="0" w:color="800000"/>
+              <w:bottom w:val="single" w:sz="4" w:space="0" w:color="800000"/>
+              <w:right w:val="single" w:sz="4" w:space="0" w:color="800000"/>
+            </w:tcBorders>
+            <w:shd w:val="clear" w:color="auto" w:fill="auto"/>
+          </w:tcPr>
+          <w:p>
+            <w:pPr>
+              <w:rPr>
+                <w:rFonts w:ascii="Arial" w:hAnsi="Arial" w:cs="Arial"/>
+                <w:sz w:val="20"/>
+                <w:lang w:val="en-GB"/>
+              </w:rPr>
+            </w:pPr>
+          </w:p>
+        </w:tc>
+        <w:tc>
+          <w:tcPr>
+            <w:tcW w:w="701" w:type="dxa"/>
+            <w:tcBorders>
+              <w:top w:val="single" w:sz="4" w:space="0" w:color="800000"/>
+              <w:left w:val="single" w:sz="4" w:space="0" w:color="800000"/>
+              <w:bottom w:val="single" w:sz="4" w:space="0" w:color="800000"/>
+              <w:right w:val="single" w:sz="4" w:space="0" w:color="800000"/>
+            </w:tcBorders>
+            <w:shd w:val="clear" w:color="auto" w:fill="auto"/>
           </w:tcPr>
           <w:p>
             <w:pPr>
@@ -3448,26 +3550,7 @@
               <w:bottom w:val="single" w:sz="4" w:space="0" w:color="800000"/>
               <w:right w:val="single" w:sz="4" w:space="0" w:color="800000"/>
             </w:tcBorders>
-          </w:tcPr>
-          <w:p>
-            <w:pPr>
-              <w:rPr>
-                <w:rFonts w:ascii="Arial" w:hAnsi="Arial" w:cs="Arial"/>
-                <w:sz w:val="20"/>
-                <w:lang w:val="en-GB"/>
-              </w:rPr>
-            </w:pPr>
-          </w:p>
-        </w:tc>
-        <w:tc>
-          <w:tcPr>
-            <w:tcW w:w="701" w:type="dxa"/>
-            <w:tcBorders>
-              <w:top w:val="single" w:sz="4" w:space="0" w:color="800000"/>
-              <w:left w:val="single" w:sz="4" w:space="0" w:color="800000"/>
-              <w:bottom w:val="single" w:sz="4" w:space="0" w:color="800000"/>
-              <w:right w:val="single" w:sz="4" w:space="0" w:color="800000"/>
-            </w:tcBorders>
+            <w:shd w:val="clear" w:color="auto" w:fill="auto"/>
           </w:tcPr>
           <w:p>
             <w:pPr>
@@ -3494,36 +3577,9 @@
               <w:top w:val="single" w:sz="4" w:space="0" w:color="800000"/>
               <w:left w:val="single" w:sz="4" w:space="0" w:color="800000"/>
               <w:bottom w:val="single" w:sz="4" w:space="0" w:color="800000"/>
-              <w:right w:val="single" w:sz="4" w:space="0" w:color="800000"/>
-            </w:tcBorders>
-          </w:tcPr>
-          <w:p>
-            <w:pPr>
-              <w:rPr>
-                <w:rFonts w:ascii="Arial" w:hAnsi="Arial" w:cs="Arial"/>
-                <w:sz w:val="20"/>
-                <w:lang w:val="en-GB"/>
-              </w:rPr>
-            </w:pPr>
-            <w:r>
-              <w:rPr>
-                <w:rFonts w:ascii="Arial" w:hAnsi="Arial" w:cs="Arial"/>
-                <w:sz w:val="20"/>
-                <w:lang w:val="en-GB"/>
-              </w:rPr>
-              <w:t>X</w:t>
-            </w:r>
-          </w:p>
-        </w:tc>
-        <w:tc>
-          <w:tcPr>
-            <w:tcW w:w="701" w:type="dxa"/>
-            <w:tcBorders>
-              <w:top w:val="single" w:sz="4" w:space="0" w:color="800000"/>
-              <w:left w:val="single" w:sz="4" w:space="0" w:color="800000"/>
-              <w:bottom w:val="single" w:sz="4" w:space="0" w:color="800000"/>
               <w:right w:val="single" w:sz="18" w:space="0" w:color="800000"/>
             </w:tcBorders>
+            <w:shd w:val="clear" w:color="auto" w:fill="auto"/>
           </w:tcPr>
           <w:p>
             <w:pPr>
@@ -3626,26 +3682,28 @@
               <w:bottom w:val="single" w:sz="4" w:space="0" w:color="800000"/>
               <w:right w:val="single" w:sz="4" w:space="0" w:color="800000"/>
             </w:tcBorders>
-          </w:tcPr>
-          <w:p>
-            <w:pPr>
-              <w:rPr>
-                <w:rFonts w:ascii="Arial" w:hAnsi="Arial" w:cs="Arial"/>
-                <w:sz w:val="20"/>
-                <w:lang w:val="en-GB"/>
-              </w:rPr>
-            </w:pPr>
-          </w:p>
-        </w:tc>
-        <w:tc>
-          <w:tcPr>
-            <w:tcW w:w="701" w:type="dxa"/>
-            <w:tcBorders>
-              <w:top w:val="single" w:sz="4" w:space="0" w:color="800000"/>
-              <w:left w:val="single" w:sz="4" w:space="0" w:color="800000"/>
-              <w:bottom w:val="single" w:sz="4" w:space="0" w:color="800000"/>
-              <w:right w:val="single" w:sz="4" w:space="0" w:color="800000"/>
-            </w:tcBorders>
+            <w:shd w:val="clear" w:color="auto" w:fill="auto"/>
+          </w:tcPr>
+          <w:p>
+            <w:pPr>
+              <w:rPr>
+                <w:rFonts w:ascii="Arial" w:hAnsi="Arial" w:cs="Arial"/>
+                <w:sz w:val="20"/>
+                <w:lang w:val="en-GB"/>
+              </w:rPr>
+            </w:pPr>
+          </w:p>
+        </w:tc>
+        <w:tc>
+          <w:tcPr>
+            <w:tcW w:w="701" w:type="dxa"/>
+            <w:tcBorders>
+              <w:top w:val="single" w:sz="4" w:space="0" w:color="800000"/>
+              <w:left w:val="single" w:sz="4" w:space="0" w:color="800000"/>
+              <w:bottom w:val="single" w:sz="4" w:space="0" w:color="800000"/>
+              <w:right w:val="single" w:sz="4" w:space="0" w:color="800000"/>
+            </w:tcBorders>
+            <w:shd w:val="clear" w:color="auto" w:fill="auto"/>
           </w:tcPr>
           <w:p>
             <w:pPr>
@@ -3674,26 +3732,28 @@
               <w:bottom w:val="single" w:sz="4" w:space="0" w:color="800000"/>
               <w:right w:val="single" w:sz="4" w:space="0" w:color="800000"/>
             </w:tcBorders>
-          </w:tcPr>
-          <w:p>
-            <w:pPr>
-              <w:rPr>
-                <w:rFonts w:ascii="Arial" w:hAnsi="Arial" w:cs="Arial"/>
-                <w:sz w:val="20"/>
-                <w:lang w:val="en-GB"/>
-              </w:rPr>
-            </w:pPr>
-          </w:p>
-        </w:tc>
-        <w:tc>
-          <w:tcPr>
-            <w:tcW w:w="701" w:type="dxa"/>
-            <w:tcBorders>
-              <w:top w:val="single" w:sz="4" w:space="0" w:color="800000"/>
-              <w:left w:val="single" w:sz="4" w:space="0" w:color="800000"/>
-              <w:bottom w:val="single" w:sz="4" w:space="0" w:color="800000"/>
-              <w:right w:val="single" w:sz="4" w:space="0" w:color="800000"/>
-            </w:tcBorders>
+            <w:shd w:val="clear" w:color="auto" w:fill="auto"/>
+          </w:tcPr>
+          <w:p>
+            <w:pPr>
+              <w:rPr>
+                <w:rFonts w:ascii="Arial" w:hAnsi="Arial" w:cs="Arial"/>
+                <w:sz w:val="20"/>
+                <w:lang w:val="en-GB"/>
+              </w:rPr>
+            </w:pPr>
+          </w:p>
+        </w:tc>
+        <w:tc>
+          <w:tcPr>
+            <w:tcW w:w="701" w:type="dxa"/>
+            <w:tcBorders>
+              <w:top w:val="single" w:sz="4" w:space="0" w:color="800000"/>
+              <w:left w:val="single" w:sz="4" w:space="0" w:color="800000"/>
+              <w:bottom w:val="single" w:sz="4" w:space="0" w:color="800000"/>
+              <w:right w:val="single" w:sz="4" w:space="0" w:color="800000"/>
+            </w:tcBorders>
+            <w:shd w:val="clear" w:color="auto" w:fill="auto"/>
           </w:tcPr>
           <w:p>
             <w:pPr>
@@ -3722,6 +3782,7 @@
               <w:bottom w:val="single" w:sz="4" w:space="0" w:color="800000"/>
               <w:right w:val="single" w:sz="18" w:space="0" w:color="800000"/>
             </w:tcBorders>
+            <w:shd w:val="clear" w:color="auto" w:fill="auto"/>
           </w:tcPr>
           <w:p>
             <w:pPr>
@@ -3816,6 +3877,7 @@
               <w:bottom w:val="single" w:sz="4" w:space="0" w:color="800000"/>
               <w:right w:val="single" w:sz="4" w:space="0" w:color="800000"/>
             </w:tcBorders>
+            <w:shd w:val="clear" w:color="auto" w:fill="auto"/>
           </w:tcPr>
           <w:p>
             <w:pPr>
@@ -3844,26 +3906,28 @@
               <w:bottom w:val="single" w:sz="4" w:space="0" w:color="800000"/>
               <w:right w:val="single" w:sz="4" w:space="0" w:color="800000"/>
             </w:tcBorders>
-          </w:tcPr>
-          <w:p>
-            <w:pPr>
-              <w:rPr>
-                <w:rFonts w:ascii="Arial" w:hAnsi="Arial" w:cs="Arial"/>
-                <w:sz w:val="20"/>
-                <w:lang w:val="en-GB"/>
-              </w:rPr>
-            </w:pPr>
-          </w:p>
-        </w:tc>
-        <w:tc>
-          <w:tcPr>
-            <w:tcW w:w="701" w:type="dxa"/>
-            <w:tcBorders>
-              <w:top w:val="single" w:sz="4" w:space="0" w:color="800000"/>
-              <w:left w:val="single" w:sz="4" w:space="0" w:color="800000"/>
-              <w:bottom w:val="single" w:sz="4" w:space="0" w:color="800000"/>
-              <w:right w:val="single" w:sz="4" w:space="0" w:color="800000"/>
-            </w:tcBorders>
+            <w:shd w:val="clear" w:color="auto" w:fill="auto"/>
+          </w:tcPr>
+          <w:p>
+            <w:pPr>
+              <w:rPr>
+                <w:rFonts w:ascii="Arial" w:hAnsi="Arial" w:cs="Arial"/>
+                <w:sz w:val="20"/>
+                <w:lang w:val="en-GB"/>
+              </w:rPr>
+            </w:pPr>
+          </w:p>
+        </w:tc>
+        <w:tc>
+          <w:tcPr>
+            <w:tcW w:w="701" w:type="dxa"/>
+            <w:tcBorders>
+              <w:top w:val="single" w:sz="4" w:space="0" w:color="800000"/>
+              <w:left w:val="single" w:sz="4" w:space="0" w:color="800000"/>
+              <w:bottom w:val="single" w:sz="4" w:space="0" w:color="800000"/>
+              <w:right w:val="single" w:sz="4" w:space="0" w:color="800000"/>
+            </w:tcBorders>
+            <w:shd w:val="clear" w:color="auto" w:fill="auto"/>
           </w:tcPr>
           <w:p>
             <w:pPr>
@@ -3892,6 +3956,7 @@
               <w:bottom w:val="single" w:sz="4" w:space="0" w:color="800000"/>
               <w:right w:val="single" w:sz="4" w:space="0" w:color="800000"/>
             </w:tcBorders>
+            <w:shd w:val="clear" w:color="auto" w:fill="auto"/>
           </w:tcPr>
           <w:p>
             <w:pPr>
@@ -3912,23 +3977,16 @@
               <w:bottom w:val="single" w:sz="4" w:space="0" w:color="800000"/>
               <w:right w:val="single" w:sz="18" w:space="0" w:color="800000"/>
             </w:tcBorders>
-          </w:tcPr>
-          <w:p>
-            <w:pPr>
-              <w:rPr>
-                <w:rFonts w:ascii="Arial" w:hAnsi="Arial" w:cs="Arial"/>
-                <w:sz w:val="20"/>
-                <w:lang w:val="en-GB"/>
-              </w:rPr>
-            </w:pPr>
-            <w:r>
-              <w:rPr>
-                <w:rFonts w:ascii="Arial" w:hAnsi="Arial" w:cs="Arial"/>
-                <w:sz w:val="20"/>
-                <w:lang w:val="en-GB"/>
-              </w:rPr>
-              <w:t>X</w:t>
-            </w:r>
+            <w:shd w:val="clear" w:color="auto" w:fill="auto"/>
+          </w:tcPr>
+          <w:p>
+            <w:pPr>
+              <w:rPr>
+                <w:rFonts w:ascii="Arial" w:hAnsi="Arial" w:cs="Arial"/>
+                <w:sz w:val="20"/>
+                <w:lang w:val="en-GB"/>
+              </w:rPr>
+            </w:pPr>
           </w:p>
         </w:tc>
         <w:tc>
@@ -3990,26 +4048,28 @@
               <w:bottom w:val="single" w:sz="4" w:space="0" w:color="800000"/>
               <w:right w:val="single" w:sz="4" w:space="0" w:color="800000"/>
             </w:tcBorders>
-          </w:tcPr>
-          <w:p>
-            <w:pPr>
-              <w:rPr>
-                <w:rFonts w:ascii="Arial" w:hAnsi="Arial" w:cs="Arial"/>
-                <w:sz w:val="20"/>
-                <w:lang w:val="en-GB"/>
-              </w:rPr>
-            </w:pPr>
-          </w:p>
-        </w:tc>
-        <w:tc>
-          <w:tcPr>
-            <w:tcW w:w="701" w:type="dxa"/>
-            <w:tcBorders>
-              <w:top w:val="single" w:sz="4" w:space="0" w:color="800000"/>
-              <w:left w:val="single" w:sz="4" w:space="0" w:color="800000"/>
-              <w:bottom w:val="single" w:sz="4" w:space="0" w:color="800000"/>
-              <w:right w:val="single" w:sz="4" w:space="0" w:color="800000"/>
-            </w:tcBorders>
+            <w:shd w:val="clear" w:color="auto" w:fill="auto"/>
+          </w:tcPr>
+          <w:p>
+            <w:pPr>
+              <w:rPr>
+                <w:rFonts w:ascii="Arial" w:hAnsi="Arial" w:cs="Arial"/>
+                <w:sz w:val="20"/>
+                <w:lang w:val="en-GB"/>
+              </w:rPr>
+            </w:pPr>
+          </w:p>
+        </w:tc>
+        <w:tc>
+          <w:tcPr>
+            <w:tcW w:w="701" w:type="dxa"/>
+            <w:tcBorders>
+              <w:top w:val="single" w:sz="4" w:space="0" w:color="800000"/>
+              <w:left w:val="single" w:sz="4" w:space="0" w:color="800000"/>
+              <w:bottom w:val="single" w:sz="4" w:space="0" w:color="800000"/>
+              <w:right w:val="single" w:sz="4" w:space="0" w:color="800000"/>
+            </w:tcBorders>
+            <w:shd w:val="clear" w:color="auto" w:fill="auto"/>
           </w:tcPr>
           <w:p>
             <w:pPr>
@@ -4038,6 +4098,7 @@
               <w:bottom w:val="single" w:sz="4" w:space="0" w:color="800000"/>
               <w:right w:val="single" w:sz="4" w:space="0" w:color="800000"/>
             </w:tcBorders>
+            <w:shd w:val="clear" w:color="auto" w:fill="auto"/>
           </w:tcPr>
           <w:p>
             <w:pPr>
@@ -4066,6 +4127,7 @@
               <w:bottom w:val="single" w:sz="4" w:space="0" w:color="800000"/>
               <w:right w:val="single" w:sz="4" w:space="0" w:color="800000"/>
             </w:tcBorders>
+            <w:shd w:val="clear" w:color="auto" w:fill="auto"/>
           </w:tcPr>
           <w:p>
             <w:pPr>
@@ -4086,6 +4148,7 @@
               <w:bottom w:val="single" w:sz="4" w:space="0" w:color="800000"/>
               <w:right w:val="single" w:sz="18" w:space="0" w:color="800000"/>
             </w:tcBorders>
+            <w:shd w:val="clear" w:color="auto" w:fill="auto"/>
           </w:tcPr>
           <w:p>
             <w:pPr>
@@ -4164,26 +4227,28 @@
               <w:bottom w:val="single" w:sz="4" w:space="0" w:color="800000"/>
               <w:right w:val="single" w:sz="4" w:space="0" w:color="800000"/>
             </w:tcBorders>
-          </w:tcPr>
-          <w:p>
-            <w:pPr>
-              <w:rPr>
-                <w:rFonts w:ascii="Arial" w:hAnsi="Arial" w:cs="Arial"/>
-                <w:sz w:val="20"/>
-                <w:lang w:val="en-GB"/>
-              </w:rPr>
-            </w:pPr>
-          </w:p>
-        </w:tc>
-        <w:tc>
-          <w:tcPr>
-            <w:tcW w:w="701" w:type="dxa"/>
-            <w:tcBorders>
-              <w:top w:val="single" w:sz="4" w:space="0" w:color="800000"/>
-              <w:left w:val="single" w:sz="4" w:space="0" w:color="800000"/>
-              <w:bottom w:val="single" w:sz="4" w:space="0" w:color="800000"/>
-              <w:right w:val="single" w:sz="4" w:space="0" w:color="800000"/>
-            </w:tcBorders>
+            <w:shd w:val="clear" w:color="auto" w:fill="auto"/>
+          </w:tcPr>
+          <w:p>
+            <w:pPr>
+              <w:rPr>
+                <w:rFonts w:ascii="Arial" w:hAnsi="Arial" w:cs="Arial"/>
+                <w:sz w:val="20"/>
+                <w:lang w:val="en-GB"/>
+              </w:rPr>
+            </w:pPr>
+          </w:p>
+        </w:tc>
+        <w:tc>
+          <w:tcPr>
+            <w:tcW w:w="701" w:type="dxa"/>
+            <w:tcBorders>
+              <w:top w:val="single" w:sz="4" w:space="0" w:color="800000"/>
+              <w:left w:val="single" w:sz="4" w:space="0" w:color="800000"/>
+              <w:bottom w:val="single" w:sz="4" w:space="0" w:color="800000"/>
+              <w:right w:val="single" w:sz="4" w:space="0" w:color="800000"/>
+            </w:tcBorders>
+            <w:shd w:val="clear" w:color="auto" w:fill="auto"/>
           </w:tcPr>
           <w:p>
             <w:pPr>
@@ -4212,6 +4277,7 @@
               <w:bottom w:val="single" w:sz="4" w:space="0" w:color="800000"/>
               <w:right w:val="single" w:sz="4" w:space="0" w:color="800000"/>
             </w:tcBorders>
+            <w:shd w:val="clear" w:color="auto" w:fill="auto"/>
           </w:tcPr>
           <w:p>
             <w:pPr>
@@ -4240,15 +4306,24 @@
               <w:bottom w:val="single" w:sz="4" w:space="0" w:color="800000"/>
               <w:right w:val="single" w:sz="4" w:space="0" w:color="800000"/>
             </w:tcBorders>
-          </w:tcPr>
-          <w:p>
-            <w:pPr>
-              <w:rPr>
-                <w:rFonts w:ascii="Arial" w:hAnsi="Arial" w:cs="Arial"/>
-                <w:sz w:val="20"/>
-                <w:lang w:val="en-GB"/>
-              </w:rPr>
-            </w:pPr>
+            <w:shd w:val="clear" w:color="auto" w:fill="auto"/>
+          </w:tcPr>
+          <w:p>
+            <w:pPr>
+              <w:rPr>
+                <w:rFonts w:ascii="Arial" w:hAnsi="Arial" w:cs="Arial"/>
+                <w:sz w:val="20"/>
+                <w:lang w:val="en-GB"/>
+              </w:rPr>
+            </w:pPr>
+            <w:r>
+              <w:rPr>
+                <w:rFonts w:ascii="Arial" w:hAnsi="Arial" w:cs="Arial"/>
+                <w:sz w:val="20"/>
+                <w:lang w:val="en-GB"/>
+              </w:rPr>
+              <w:t>X</w:t>
+            </w:r>
           </w:p>
         </w:tc>
         <w:tc>
@@ -4260,6 +4335,7 @@
               <w:bottom w:val="single" w:sz="4" w:space="0" w:color="800000"/>
               <w:right w:val="single" w:sz="18" w:space="0" w:color="800000"/>
             </w:tcBorders>
+            <w:shd w:val="clear" w:color="auto" w:fill="auto"/>
           </w:tcPr>
           <w:p>
             <w:pPr>
@@ -4330,6 +4406,49 @@
               <w:bottom w:val="single" w:sz="4" w:space="0" w:color="800000"/>
               <w:right w:val="single" w:sz="4" w:space="0" w:color="800000"/>
             </w:tcBorders>
+            <w:shd w:val="clear" w:color="auto" w:fill="auto"/>
+          </w:tcPr>
+          <w:p>
+            <w:pPr>
+              <w:rPr>
+                <w:rFonts w:ascii="Arial" w:hAnsi="Arial" w:cs="Arial"/>
+                <w:sz w:val="20"/>
+                <w:lang w:val="en-GB"/>
+              </w:rPr>
+            </w:pPr>
+          </w:p>
+        </w:tc>
+        <w:tc>
+          <w:tcPr>
+            <w:tcW w:w="701" w:type="dxa"/>
+            <w:tcBorders>
+              <w:top w:val="single" w:sz="4" w:space="0" w:color="800000"/>
+              <w:left w:val="single" w:sz="4" w:space="0" w:color="800000"/>
+              <w:bottom w:val="single" w:sz="4" w:space="0" w:color="800000"/>
+              <w:right w:val="single" w:sz="4" w:space="0" w:color="800000"/>
+            </w:tcBorders>
+            <w:shd w:val="clear" w:color="auto" w:fill="auto"/>
+          </w:tcPr>
+          <w:p>
+            <w:pPr>
+              <w:rPr>
+                <w:rFonts w:ascii="Arial" w:hAnsi="Arial" w:cs="Arial"/>
+                <w:sz w:val="20"/>
+                <w:lang w:val="en-GB"/>
+              </w:rPr>
+            </w:pPr>
+          </w:p>
+        </w:tc>
+        <w:tc>
+          <w:tcPr>
+            <w:tcW w:w="701" w:type="dxa"/>
+            <w:tcBorders>
+              <w:top w:val="single" w:sz="4" w:space="0" w:color="800000"/>
+              <w:left w:val="single" w:sz="4" w:space="0" w:color="800000"/>
+              <w:bottom w:val="single" w:sz="4" w:space="0" w:color="800000"/>
+              <w:right w:val="single" w:sz="4" w:space="0" w:color="800000"/>
+            </w:tcBorders>
+            <w:shd w:val="clear" w:color="auto" w:fill="auto"/>
           </w:tcPr>
           <w:p>
             <w:pPr>
@@ -4358,26 +4477,7 @@
               <w:bottom w:val="single" w:sz="4" w:space="0" w:color="800000"/>
               <w:right w:val="single" w:sz="4" w:space="0" w:color="800000"/>
             </w:tcBorders>
-          </w:tcPr>
-          <w:p>
-            <w:pPr>
-              <w:rPr>
-                <w:rFonts w:ascii="Arial" w:hAnsi="Arial" w:cs="Arial"/>
-                <w:sz w:val="20"/>
-                <w:lang w:val="en-GB"/>
-              </w:rPr>
-            </w:pPr>
-          </w:p>
-        </w:tc>
-        <w:tc>
-          <w:tcPr>
-            <w:tcW w:w="701" w:type="dxa"/>
-            <w:tcBorders>
-              <w:top w:val="single" w:sz="4" w:space="0" w:color="800000"/>
-              <w:left w:val="single" w:sz="4" w:space="0" w:color="800000"/>
-              <w:bottom w:val="single" w:sz="4" w:space="0" w:color="800000"/>
-              <w:right w:val="single" w:sz="4" w:space="0" w:color="800000"/>
-            </w:tcBorders>
+            <w:shd w:val="clear" w:color="auto" w:fill="auto"/>
           </w:tcPr>
           <w:p>
             <w:pPr>
@@ -4404,53 +4504,18 @@
               <w:top w:val="single" w:sz="4" w:space="0" w:color="800000"/>
               <w:left w:val="single" w:sz="4" w:space="0" w:color="800000"/>
               <w:bottom w:val="single" w:sz="4" w:space="0" w:color="800000"/>
-              <w:right w:val="single" w:sz="4" w:space="0" w:color="800000"/>
-            </w:tcBorders>
-          </w:tcPr>
-          <w:p>
-            <w:pPr>
-              <w:rPr>
-                <w:rFonts w:ascii="Arial" w:hAnsi="Arial" w:cs="Arial"/>
-                <w:sz w:val="20"/>
-                <w:lang w:val="en-GB"/>
-              </w:rPr>
-            </w:pPr>
-            <w:r>
-              <w:rPr>
-                <w:rFonts w:ascii="Arial" w:hAnsi="Arial" w:cs="Arial"/>
-                <w:sz w:val="20"/>
-                <w:lang w:val="en-GB"/>
-              </w:rPr>
-              <w:t>X</w:t>
-            </w:r>
-          </w:p>
-        </w:tc>
-        <w:tc>
-          <w:tcPr>
-            <w:tcW w:w="701" w:type="dxa"/>
-            <w:tcBorders>
-              <w:top w:val="single" w:sz="4" w:space="0" w:color="800000"/>
-              <w:left w:val="single" w:sz="4" w:space="0" w:color="800000"/>
-              <w:bottom w:val="single" w:sz="4" w:space="0" w:color="800000"/>
               <w:right w:val="single" w:sz="18" w:space="0" w:color="800000"/>
             </w:tcBorders>
-          </w:tcPr>
-          <w:p>
-            <w:pPr>
-              <w:rPr>
-                <w:rFonts w:ascii="Arial" w:hAnsi="Arial" w:cs="Arial"/>
-                <w:sz w:val="20"/>
-                <w:lang w:val="en-GB"/>
-              </w:rPr>
-            </w:pPr>
-            <w:r>
-              <w:rPr>
-                <w:rFonts w:ascii="Arial" w:hAnsi="Arial" w:cs="Arial"/>
-                <w:sz w:val="20"/>
-                <w:lang w:val="en-GB"/>
-              </w:rPr>
-              <w:t>X</w:t>
-            </w:r>
+            <w:shd w:val="clear" w:color="auto" w:fill="auto"/>
+          </w:tcPr>
+          <w:p>
+            <w:pPr>
+              <w:rPr>
+                <w:rFonts w:ascii="Arial" w:hAnsi="Arial" w:cs="Arial"/>
+                <w:sz w:val="20"/>
+                <w:lang w:val="en-GB"/>
+              </w:rPr>
+            </w:pPr>
           </w:p>
         </w:tc>
         <w:tc>
@@ -4512,75 +4577,87 @@
               <w:bottom w:val="single" w:sz="4" w:space="0" w:color="800000"/>
               <w:right w:val="single" w:sz="4" w:space="0" w:color="800000"/>
             </w:tcBorders>
-          </w:tcPr>
-          <w:p>
-            <w:pPr>
-              <w:rPr>
-                <w:rFonts w:ascii="Arial" w:hAnsi="Arial" w:cs="Arial"/>
-                <w:sz w:val="20"/>
-                <w:lang w:val="en-GB"/>
-              </w:rPr>
-            </w:pPr>
-          </w:p>
-        </w:tc>
-        <w:tc>
-          <w:tcPr>
-            <w:tcW w:w="701" w:type="dxa"/>
-            <w:tcBorders>
-              <w:top w:val="single" w:sz="4" w:space="0" w:color="800000"/>
-              <w:left w:val="single" w:sz="4" w:space="0" w:color="800000"/>
-              <w:bottom w:val="single" w:sz="4" w:space="0" w:color="800000"/>
-              <w:right w:val="single" w:sz="4" w:space="0" w:color="800000"/>
-            </w:tcBorders>
-          </w:tcPr>
-          <w:p>
-            <w:pPr>
-              <w:rPr>
-                <w:rFonts w:ascii="Arial" w:hAnsi="Arial" w:cs="Arial"/>
-                <w:sz w:val="20"/>
-                <w:lang w:val="en-GB"/>
-              </w:rPr>
-            </w:pPr>
-          </w:p>
-        </w:tc>
-        <w:tc>
-          <w:tcPr>
-            <w:tcW w:w="701" w:type="dxa"/>
-            <w:tcBorders>
-              <w:top w:val="single" w:sz="4" w:space="0" w:color="800000"/>
-              <w:left w:val="single" w:sz="4" w:space="0" w:color="800000"/>
-              <w:bottom w:val="single" w:sz="4" w:space="0" w:color="800000"/>
-              <w:right w:val="single" w:sz="4" w:space="0" w:color="800000"/>
-            </w:tcBorders>
-          </w:tcPr>
-          <w:p>
-            <w:pPr>
-              <w:rPr>
-                <w:rFonts w:ascii="Arial" w:hAnsi="Arial" w:cs="Arial"/>
-                <w:sz w:val="20"/>
-                <w:lang w:val="en-GB"/>
-              </w:rPr>
-            </w:pPr>
-          </w:p>
-        </w:tc>
-        <w:tc>
-          <w:tcPr>
-            <w:tcW w:w="701" w:type="dxa"/>
-            <w:tcBorders>
-              <w:top w:val="single" w:sz="4" w:space="0" w:color="800000"/>
-              <w:left w:val="single" w:sz="4" w:space="0" w:color="800000"/>
-              <w:bottom w:val="single" w:sz="4" w:space="0" w:color="800000"/>
-              <w:right w:val="single" w:sz="4" w:space="0" w:color="800000"/>
-            </w:tcBorders>
-          </w:tcPr>
-          <w:p>
-            <w:pPr>
-              <w:rPr>
-                <w:rFonts w:ascii="Arial" w:hAnsi="Arial" w:cs="Arial"/>
-                <w:sz w:val="20"/>
-                <w:lang w:val="en-GB"/>
-              </w:rPr>
-            </w:pPr>
+            <w:shd w:val="clear" w:color="auto" w:fill="auto"/>
+          </w:tcPr>
+          <w:p>
+            <w:pPr>
+              <w:rPr>
+                <w:rFonts w:ascii="Arial" w:hAnsi="Arial" w:cs="Arial"/>
+                <w:sz w:val="20"/>
+                <w:lang w:val="en-GB"/>
+              </w:rPr>
+            </w:pPr>
+          </w:p>
+        </w:tc>
+        <w:tc>
+          <w:tcPr>
+            <w:tcW w:w="701" w:type="dxa"/>
+            <w:tcBorders>
+              <w:top w:val="single" w:sz="4" w:space="0" w:color="800000"/>
+              <w:left w:val="single" w:sz="4" w:space="0" w:color="800000"/>
+              <w:bottom w:val="single" w:sz="4" w:space="0" w:color="800000"/>
+              <w:right w:val="single" w:sz="4" w:space="0" w:color="800000"/>
+            </w:tcBorders>
+            <w:shd w:val="clear" w:color="auto" w:fill="auto"/>
+          </w:tcPr>
+          <w:p>
+            <w:pPr>
+              <w:rPr>
+                <w:rFonts w:ascii="Arial" w:hAnsi="Arial" w:cs="Arial"/>
+                <w:sz w:val="20"/>
+                <w:lang w:val="en-GB"/>
+              </w:rPr>
+            </w:pPr>
+          </w:p>
+        </w:tc>
+        <w:tc>
+          <w:tcPr>
+            <w:tcW w:w="701" w:type="dxa"/>
+            <w:tcBorders>
+              <w:top w:val="single" w:sz="4" w:space="0" w:color="800000"/>
+              <w:left w:val="single" w:sz="4" w:space="0" w:color="800000"/>
+              <w:bottom w:val="single" w:sz="4" w:space="0" w:color="800000"/>
+              <w:right w:val="single" w:sz="4" w:space="0" w:color="800000"/>
+            </w:tcBorders>
+            <w:shd w:val="clear" w:color="auto" w:fill="auto"/>
+          </w:tcPr>
+          <w:p>
+            <w:pPr>
+              <w:rPr>
+                <w:rFonts w:ascii="Arial" w:hAnsi="Arial" w:cs="Arial"/>
+                <w:sz w:val="20"/>
+                <w:lang w:val="en-GB"/>
+              </w:rPr>
+            </w:pPr>
+          </w:p>
+        </w:tc>
+        <w:tc>
+          <w:tcPr>
+            <w:tcW w:w="701" w:type="dxa"/>
+            <w:tcBorders>
+              <w:top w:val="single" w:sz="4" w:space="0" w:color="800000"/>
+              <w:left w:val="single" w:sz="4" w:space="0" w:color="800000"/>
+              <w:bottom w:val="single" w:sz="4" w:space="0" w:color="800000"/>
+              <w:right w:val="single" w:sz="4" w:space="0" w:color="800000"/>
+            </w:tcBorders>
+            <w:shd w:val="clear" w:color="auto" w:fill="auto"/>
+          </w:tcPr>
+          <w:p>
+            <w:pPr>
+              <w:rPr>
+                <w:rFonts w:ascii="Arial" w:hAnsi="Arial" w:cs="Arial"/>
+                <w:sz w:val="20"/>
+                <w:lang w:val="en-GB"/>
+              </w:rPr>
+            </w:pPr>
+            <w:r>
+              <w:rPr>
+                <w:rFonts w:ascii="Arial" w:hAnsi="Arial" w:cs="Arial"/>
+                <w:sz w:val="20"/>
+                <w:lang w:val="en-GB"/>
+              </w:rPr>
+              <w:t>X</w:t>
+            </w:r>
           </w:p>
         </w:tc>
         <w:tc>
@@ -4592,6 +4669,7 @@
               <w:bottom w:val="single" w:sz="4" w:space="0" w:color="800000"/>
               <w:right w:val="single" w:sz="18" w:space="0" w:color="800000"/>
             </w:tcBorders>
+            <w:shd w:val="clear" w:color="auto" w:fill="auto"/>
           </w:tcPr>
           <w:p>
             <w:pPr>
@@ -4670,74 +4748,70 @@
               <w:bottom w:val="single" w:sz="4" w:space="0" w:color="800000"/>
               <w:right w:val="single" w:sz="4" w:space="0" w:color="800000"/>
             </w:tcBorders>
-          </w:tcPr>
-          <w:p>
-            <w:pPr>
-              <w:rPr>
-                <w:rFonts w:ascii="Arial" w:hAnsi="Arial" w:cs="Arial"/>
-                <w:sz w:val="20"/>
-                <w:lang w:val="en-GB"/>
-              </w:rPr>
-            </w:pPr>
-            <w:r>
-              <w:rPr>
-                <w:rFonts w:ascii="Arial" w:hAnsi="Arial" w:cs="Arial"/>
-                <w:sz w:val="20"/>
-                <w:lang w:val="en-GB"/>
-              </w:rPr>
-              <w:t>X</w:t>
-            </w:r>
-          </w:p>
-        </w:tc>
-        <w:tc>
-          <w:tcPr>
-            <w:tcW w:w="701" w:type="dxa"/>
-            <w:tcBorders>
-              <w:top w:val="single" w:sz="4" w:space="0" w:color="800000"/>
-              <w:left w:val="single" w:sz="4" w:space="0" w:color="800000"/>
-              <w:bottom w:val="single" w:sz="4" w:space="0" w:color="800000"/>
-              <w:right w:val="single" w:sz="4" w:space="0" w:color="800000"/>
-            </w:tcBorders>
-          </w:tcPr>
-          <w:p>
-            <w:pPr>
-              <w:rPr>
-                <w:rFonts w:ascii="Arial" w:hAnsi="Arial" w:cs="Arial"/>
-                <w:sz w:val="20"/>
-                <w:lang w:val="en-GB"/>
-              </w:rPr>
-            </w:pPr>
-          </w:p>
-        </w:tc>
-        <w:tc>
-          <w:tcPr>
-            <w:tcW w:w="701" w:type="dxa"/>
-            <w:tcBorders>
-              <w:top w:val="single" w:sz="4" w:space="0" w:color="800000"/>
-              <w:left w:val="single" w:sz="4" w:space="0" w:color="800000"/>
-              <w:bottom w:val="single" w:sz="4" w:space="0" w:color="800000"/>
-              <w:right w:val="single" w:sz="4" w:space="0" w:color="800000"/>
-            </w:tcBorders>
-          </w:tcPr>
-          <w:p>
-            <w:pPr>
-              <w:rPr>
-                <w:rFonts w:ascii="Arial" w:hAnsi="Arial" w:cs="Arial"/>
-                <w:sz w:val="20"/>
-                <w:lang w:val="en-GB"/>
-              </w:rPr>
-            </w:pPr>
-          </w:p>
-        </w:tc>
-        <w:tc>
-          <w:tcPr>
-            <w:tcW w:w="701" w:type="dxa"/>
-            <w:tcBorders>
-              <w:top w:val="single" w:sz="4" w:space="0" w:color="800000"/>
-              <w:left w:val="single" w:sz="4" w:space="0" w:color="800000"/>
-              <w:bottom w:val="single" w:sz="4" w:space="0" w:color="800000"/>
-              <w:right w:val="single" w:sz="4" w:space="0" w:color="800000"/>
-            </w:tcBorders>
+            <w:shd w:val="clear" w:color="auto" w:fill="auto"/>
+          </w:tcPr>
+          <w:p>
+            <w:pPr>
+              <w:rPr>
+                <w:rFonts w:ascii="Arial" w:hAnsi="Arial" w:cs="Arial"/>
+                <w:sz w:val="20"/>
+                <w:lang w:val="en-GB"/>
+              </w:rPr>
+            </w:pPr>
+          </w:p>
+        </w:tc>
+        <w:tc>
+          <w:tcPr>
+            <w:tcW w:w="701" w:type="dxa"/>
+            <w:tcBorders>
+              <w:top w:val="single" w:sz="4" w:space="0" w:color="800000"/>
+              <w:left w:val="single" w:sz="4" w:space="0" w:color="800000"/>
+              <w:bottom w:val="single" w:sz="4" w:space="0" w:color="800000"/>
+              <w:right w:val="single" w:sz="4" w:space="0" w:color="800000"/>
+            </w:tcBorders>
+            <w:shd w:val="clear" w:color="auto" w:fill="auto"/>
+          </w:tcPr>
+          <w:p>
+            <w:pPr>
+              <w:rPr>
+                <w:rFonts w:ascii="Arial" w:hAnsi="Arial" w:cs="Arial"/>
+                <w:sz w:val="20"/>
+                <w:lang w:val="en-GB"/>
+              </w:rPr>
+            </w:pPr>
+          </w:p>
+        </w:tc>
+        <w:tc>
+          <w:tcPr>
+            <w:tcW w:w="701" w:type="dxa"/>
+            <w:tcBorders>
+              <w:top w:val="single" w:sz="4" w:space="0" w:color="800000"/>
+              <w:left w:val="single" w:sz="4" w:space="0" w:color="800000"/>
+              <w:bottom w:val="single" w:sz="4" w:space="0" w:color="800000"/>
+              <w:right w:val="single" w:sz="4" w:space="0" w:color="800000"/>
+            </w:tcBorders>
+            <w:shd w:val="clear" w:color="auto" w:fill="auto"/>
+          </w:tcPr>
+          <w:p>
+            <w:pPr>
+              <w:rPr>
+                <w:rFonts w:ascii="Arial" w:hAnsi="Arial" w:cs="Arial"/>
+                <w:sz w:val="20"/>
+                <w:lang w:val="en-GB"/>
+              </w:rPr>
+            </w:pPr>
+          </w:p>
+        </w:tc>
+        <w:tc>
+          <w:tcPr>
+            <w:tcW w:w="701" w:type="dxa"/>
+            <w:tcBorders>
+              <w:top w:val="single" w:sz="4" w:space="0" w:color="800000"/>
+              <w:left w:val="single" w:sz="4" w:space="0" w:color="800000"/>
+              <w:bottom w:val="single" w:sz="4" w:space="0" w:color="800000"/>
+              <w:right w:val="single" w:sz="4" w:space="0" w:color="800000"/>
+            </w:tcBorders>
+            <w:shd w:val="clear" w:color="auto" w:fill="auto"/>
           </w:tcPr>
           <w:p>
             <w:pPr>
@@ -4758,6 +4832,7 @@
               <w:bottom w:val="single" w:sz="4" w:space="0" w:color="800000"/>
               <w:right w:val="single" w:sz="18" w:space="0" w:color="800000"/>
             </w:tcBorders>
+            <w:shd w:val="clear" w:color="auto" w:fill="auto"/>
           </w:tcPr>
           <w:p>
             <w:pPr>
@@ -4845,6 +4920,7 @@
               <w:bottom w:val="single" w:sz="4" w:space="0" w:color="800000"/>
               <w:right w:val="single" w:sz="4" w:space="0" w:color="800000"/>
             </w:tcBorders>
+            <w:shd w:val="clear" w:color="auto" w:fill="auto"/>
           </w:tcPr>
           <w:p>
             <w:pPr>
@@ -4873,6 +4949,7 @@
               <w:bottom w:val="single" w:sz="4" w:space="0" w:color="800000"/>
               <w:right w:val="single" w:sz="4" w:space="0" w:color="800000"/>
             </w:tcBorders>
+            <w:shd w:val="clear" w:color="auto" w:fill="auto"/>
           </w:tcPr>
           <w:p>
             <w:pPr>
@@ -4901,6 +4978,7 @@
               <w:bottom w:val="single" w:sz="4" w:space="0" w:color="800000"/>
               <w:right w:val="single" w:sz="4" w:space="0" w:color="800000"/>
             </w:tcBorders>
+            <w:shd w:val="clear" w:color="auto" w:fill="auto"/>
           </w:tcPr>
           <w:p>
             <w:pPr>
@@ -4929,23 +5007,16 @@
               <w:bottom w:val="single" w:sz="4" w:space="0" w:color="800000"/>
               <w:right w:val="single" w:sz="4" w:space="0" w:color="800000"/>
             </w:tcBorders>
-          </w:tcPr>
-          <w:p>
-            <w:pPr>
-              <w:rPr>
-                <w:rFonts w:ascii="Arial" w:hAnsi="Arial" w:cs="Arial"/>
-                <w:sz w:val="20"/>
-                <w:lang w:val="en-GB"/>
-              </w:rPr>
-            </w:pPr>
-            <w:r>
-              <w:rPr>
-                <w:rFonts w:ascii="Arial" w:hAnsi="Arial" w:cs="Arial"/>
-                <w:sz w:val="20"/>
-                <w:lang w:val="en-GB"/>
-              </w:rPr>
-              <w:t>X</w:t>
-            </w:r>
+            <w:shd w:val="clear" w:color="auto" w:fill="auto"/>
+          </w:tcPr>
+          <w:p>
+            <w:pPr>
+              <w:rPr>
+                <w:rFonts w:ascii="Arial" w:hAnsi="Arial" w:cs="Arial"/>
+                <w:sz w:val="20"/>
+                <w:lang w:val="en-GB"/>
+              </w:rPr>
+            </w:pPr>
           </w:p>
         </w:tc>
         <w:tc>
@@ -4957,23 +5028,16 @@
               <w:bottom w:val="single" w:sz="4" w:space="0" w:color="800000"/>
               <w:right w:val="single" w:sz="18" w:space="0" w:color="800000"/>
             </w:tcBorders>
-          </w:tcPr>
-          <w:p>
-            <w:pPr>
-              <w:rPr>
-                <w:rFonts w:ascii="Arial" w:hAnsi="Arial" w:cs="Arial"/>
-                <w:sz w:val="20"/>
-                <w:lang w:val="en-GB"/>
-              </w:rPr>
-            </w:pPr>
-            <w:r>
-              <w:rPr>
-                <w:rFonts w:ascii="Arial" w:hAnsi="Arial" w:cs="Arial"/>
-                <w:sz w:val="20"/>
-                <w:lang w:val="en-GB"/>
-              </w:rPr>
-              <w:t>X</w:t>
-            </w:r>
+            <w:shd w:val="clear" w:color="auto" w:fill="auto"/>
+          </w:tcPr>
+          <w:p>
+            <w:pPr>
+              <w:rPr>
+                <w:rFonts w:ascii="Arial" w:hAnsi="Arial" w:cs="Arial"/>
+                <w:sz w:val="20"/>
+                <w:lang w:val="en-GB"/>
+              </w:rPr>
+            </w:pPr>
           </w:p>
         </w:tc>
         <w:tc>
@@ -5036,66 +5100,70 @@
               <w:bottom w:val="single" w:sz="4" w:space="0" w:color="800000"/>
               <w:right w:val="single" w:sz="4" w:space="0" w:color="800000"/>
             </w:tcBorders>
-          </w:tcPr>
-          <w:p>
-            <w:pPr>
-              <w:rPr>
-                <w:rFonts w:ascii="Arial" w:hAnsi="Arial" w:cs="Arial"/>
-                <w:sz w:val="20"/>
-                <w:lang w:val="en-GB"/>
-              </w:rPr>
-            </w:pPr>
-          </w:p>
-        </w:tc>
-        <w:tc>
-          <w:tcPr>
-            <w:tcW w:w="701" w:type="dxa"/>
-            <w:tcBorders>
-              <w:top w:val="single" w:sz="4" w:space="0" w:color="800000"/>
-              <w:left w:val="single" w:sz="4" w:space="0" w:color="800000"/>
-              <w:bottom w:val="single" w:sz="4" w:space="0" w:color="800000"/>
-              <w:right w:val="single" w:sz="4" w:space="0" w:color="800000"/>
-            </w:tcBorders>
-          </w:tcPr>
-          <w:p>
-            <w:pPr>
-              <w:rPr>
-                <w:rFonts w:ascii="Arial" w:hAnsi="Arial" w:cs="Arial"/>
-                <w:sz w:val="20"/>
-                <w:lang w:val="en-GB"/>
-              </w:rPr>
-            </w:pPr>
-          </w:p>
-        </w:tc>
-        <w:tc>
-          <w:tcPr>
-            <w:tcW w:w="701" w:type="dxa"/>
-            <w:tcBorders>
-              <w:top w:val="single" w:sz="4" w:space="0" w:color="800000"/>
-              <w:left w:val="single" w:sz="4" w:space="0" w:color="800000"/>
-              <w:bottom w:val="single" w:sz="4" w:space="0" w:color="800000"/>
-              <w:right w:val="single" w:sz="4" w:space="0" w:color="800000"/>
-            </w:tcBorders>
-          </w:tcPr>
-          <w:p>
-            <w:pPr>
-              <w:rPr>
-                <w:rFonts w:ascii="Arial" w:hAnsi="Arial" w:cs="Arial"/>
-                <w:sz w:val="20"/>
-                <w:lang w:val="en-GB"/>
-              </w:rPr>
-            </w:pPr>
-          </w:p>
-        </w:tc>
-        <w:tc>
-          <w:tcPr>
-            <w:tcW w:w="701" w:type="dxa"/>
-            <w:tcBorders>
-              <w:top w:val="single" w:sz="4" w:space="0" w:color="800000"/>
-              <w:left w:val="single" w:sz="4" w:space="0" w:color="800000"/>
-              <w:bottom w:val="single" w:sz="4" w:space="0" w:color="800000"/>
-              <w:right w:val="single" w:sz="4" w:space="0" w:color="800000"/>
-            </w:tcBorders>
+            <w:shd w:val="clear" w:color="auto" w:fill="auto"/>
+          </w:tcPr>
+          <w:p>
+            <w:pPr>
+              <w:rPr>
+                <w:rFonts w:ascii="Arial" w:hAnsi="Arial" w:cs="Arial"/>
+                <w:sz w:val="20"/>
+                <w:lang w:val="en-GB"/>
+              </w:rPr>
+            </w:pPr>
+          </w:p>
+        </w:tc>
+        <w:tc>
+          <w:tcPr>
+            <w:tcW w:w="701" w:type="dxa"/>
+            <w:tcBorders>
+              <w:top w:val="single" w:sz="4" w:space="0" w:color="800000"/>
+              <w:left w:val="single" w:sz="4" w:space="0" w:color="800000"/>
+              <w:bottom w:val="single" w:sz="4" w:space="0" w:color="800000"/>
+              <w:right w:val="single" w:sz="4" w:space="0" w:color="800000"/>
+            </w:tcBorders>
+            <w:shd w:val="clear" w:color="auto" w:fill="auto"/>
+          </w:tcPr>
+          <w:p>
+            <w:pPr>
+              <w:rPr>
+                <w:rFonts w:ascii="Arial" w:hAnsi="Arial" w:cs="Arial"/>
+                <w:sz w:val="20"/>
+                <w:lang w:val="en-GB"/>
+              </w:rPr>
+            </w:pPr>
+          </w:p>
+        </w:tc>
+        <w:tc>
+          <w:tcPr>
+            <w:tcW w:w="701" w:type="dxa"/>
+            <w:tcBorders>
+              <w:top w:val="single" w:sz="4" w:space="0" w:color="800000"/>
+              <w:left w:val="single" w:sz="4" w:space="0" w:color="800000"/>
+              <w:bottom w:val="single" w:sz="4" w:space="0" w:color="800000"/>
+              <w:right w:val="single" w:sz="4" w:space="0" w:color="800000"/>
+            </w:tcBorders>
+            <w:shd w:val="clear" w:color="auto" w:fill="auto"/>
+          </w:tcPr>
+          <w:p>
+            <w:pPr>
+              <w:rPr>
+                <w:rFonts w:ascii="Arial" w:hAnsi="Arial" w:cs="Arial"/>
+                <w:sz w:val="20"/>
+                <w:lang w:val="en-GB"/>
+              </w:rPr>
+            </w:pPr>
+          </w:p>
+        </w:tc>
+        <w:tc>
+          <w:tcPr>
+            <w:tcW w:w="701" w:type="dxa"/>
+            <w:tcBorders>
+              <w:top w:val="single" w:sz="4" w:space="0" w:color="800000"/>
+              <w:left w:val="single" w:sz="4" w:space="0" w:color="800000"/>
+              <w:bottom w:val="single" w:sz="4" w:space="0" w:color="800000"/>
+              <w:right w:val="single" w:sz="4" w:space="0" w:color="800000"/>
+            </w:tcBorders>
+            <w:shd w:val="clear" w:color="auto" w:fill="auto"/>
           </w:tcPr>
           <w:p>
             <w:pPr>
@@ -5116,6 +5184,7 @@
               <w:bottom w:val="single" w:sz="4" w:space="0" w:color="800000"/>
               <w:right w:val="single" w:sz="18" w:space="0" w:color="800000"/>
             </w:tcBorders>
+            <w:shd w:val="clear" w:color="auto" w:fill="auto"/>
           </w:tcPr>
           <w:p>
             <w:pPr>
@@ -5154,7 +5223,7 @@
             <w:tcW w:w="4673" w:type="dxa"/>
             <w:tcBorders>
               <w:top w:val="single" w:sz="4" w:space="0" w:color="800000"/>
-              <w:bottom w:val="single" w:sz="4" w:space="0" w:color="800000"/>
+              <w:bottom w:val="single" w:sz="18" w:space="0" w:color="800000"/>
               <w:right w:val="single" w:sz="4" w:space="0" w:color="800000"/>
             </w:tcBorders>
             <w:shd w:val="clear" w:color="auto" w:fill="C6D9F1" w:themeFill="text2" w:themeFillTint="33"/>
@@ -5163,15 +5232,15 @@
             <w:pPr>
               <w:rPr>
                 <w:rFonts w:ascii="Arial" w:hAnsi="Arial" w:cs="Arial"/>
-                <w:sz w:val="20"/>
-                <w:lang w:val="en-GB"/>
-              </w:rPr>
-            </w:pPr>
-            <w:r>
-              <w:rPr>
-                <w:rFonts w:ascii="Arial" w:hAnsi="Arial" w:cs="Arial"/>
                 <w:color w:val="808080" w:themeColor="background1" w:themeShade="80"/>
                 <w:sz w:val="20"/>
+              </w:rPr>
+            </w:pPr>
+            <w:r>
+              <w:rPr>
+                <w:rFonts w:ascii="Arial" w:hAnsi="Arial" w:cs="Arial"/>
+                <w:color w:val="808080" w:themeColor="background1" w:themeShade="80"/>
+                <w:sz w:val="20"/>
                 <w:lang w:val="en-GB"/>
               </w:rPr>
               <w:t>Other (specify):</w:t>
@@ -5184,149 +5253,19 @@
             <w:tcBorders>
               <w:top w:val="single" w:sz="4" w:space="0" w:color="800000"/>
               <w:left w:val="single" w:sz="4" w:space="0" w:color="800000"/>
-              <w:bottom w:val="single" w:sz="4" w:space="0" w:color="800000"/>
-              <w:right w:val="single" w:sz="4" w:space="0" w:color="800000"/>
-            </w:tcBorders>
-          </w:tcPr>
-          <w:p>
-            <w:pPr>
-              <w:rPr>
-                <w:rFonts w:ascii="Arial" w:hAnsi="Arial" w:cs="Arial"/>
-                <w:sz w:val="20"/>
-                <w:lang w:val="en-GB"/>
-              </w:rPr>
-            </w:pPr>
-          </w:p>
-        </w:tc>
-        <w:tc>
-          <w:tcPr>
-            <w:tcW w:w="701" w:type="dxa"/>
-            <w:tcBorders>
-              <w:top w:val="single" w:sz="4" w:space="0" w:color="800000"/>
-              <w:left w:val="single" w:sz="4" w:space="0" w:color="800000"/>
-              <w:bottom w:val="single" w:sz="4" w:space="0" w:color="800000"/>
-              <w:right w:val="single" w:sz="4" w:space="0" w:color="800000"/>
-            </w:tcBorders>
-          </w:tcPr>
-          <w:p>
-            <w:pPr>
-              <w:rPr>
-                <w:rFonts w:ascii="Arial" w:hAnsi="Arial" w:cs="Arial"/>
-                <w:sz w:val="20"/>
-                <w:lang w:val="en-GB"/>
-              </w:rPr>
-            </w:pPr>
-          </w:p>
-        </w:tc>
-        <w:tc>
-          <w:tcPr>
-            <w:tcW w:w="701" w:type="dxa"/>
-            <w:tcBorders>
-              <w:top w:val="single" w:sz="4" w:space="0" w:color="800000"/>
-              <w:left w:val="single" w:sz="4" w:space="0" w:color="800000"/>
-              <w:bottom w:val="single" w:sz="4" w:space="0" w:color="800000"/>
-              <w:right w:val="single" w:sz="4" w:space="0" w:color="800000"/>
-            </w:tcBorders>
-          </w:tcPr>
-          <w:p>
-            <w:pPr>
-              <w:rPr>
-                <w:rFonts w:ascii="Arial" w:hAnsi="Arial" w:cs="Arial"/>
-                <w:sz w:val="20"/>
-                <w:lang w:val="en-GB"/>
-              </w:rPr>
-            </w:pPr>
-          </w:p>
-        </w:tc>
-        <w:tc>
-          <w:tcPr>
-            <w:tcW w:w="701" w:type="dxa"/>
-            <w:tcBorders>
-              <w:top w:val="single" w:sz="4" w:space="0" w:color="800000"/>
-              <w:left w:val="single" w:sz="4" w:space="0" w:color="800000"/>
-              <w:bottom w:val="single" w:sz="4" w:space="0" w:color="800000"/>
-              <w:right w:val="single" w:sz="4" w:space="0" w:color="800000"/>
-            </w:tcBorders>
-          </w:tcPr>
-          <w:p>
-            <w:pPr>
-              <w:rPr>
-                <w:rFonts w:ascii="Arial" w:hAnsi="Arial" w:cs="Arial"/>
-                <w:sz w:val="20"/>
-                <w:lang w:val="en-GB"/>
-              </w:rPr>
-            </w:pPr>
-          </w:p>
-        </w:tc>
-        <w:tc>
-          <w:tcPr>
-            <w:tcW w:w="701" w:type="dxa"/>
-            <w:tcBorders>
-              <w:top w:val="single" w:sz="4" w:space="0" w:color="800000"/>
-              <w:left w:val="single" w:sz="4" w:space="0" w:color="800000"/>
-              <w:bottom w:val="single" w:sz="4" w:space="0" w:color="800000"/>
-              <w:right w:val="single" w:sz="18" w:space="0" w:color="800000"/>
-            </w:tcBorders>
-          </w:tcPr>
-          <w:p>
-            <w:pPr>
-              <w:rPr>
-                <w:rFonts w:ascii="Arial" w:hAnsi="Arial" w:cs="Arial"/>
-                <w:sz w:val="20"/>
-                <w:lang w:val="en-GB"/>
-              </w:rPr>
-            </w:pPr>
-          </w:p>
-        </w:tc>
-        <w:tc>
-          <w:tcPr>
-            <w:tcW w:w="793" w:type="dxa"/>
-            <w:tcBorders>
-              <w:top w:val="nil"/>
-              <w:left w:val="single" w:sz="18" w:space="0" w:color="800000"/>
-              <w:bottom w:val="nil"/>
-              <w:right w:val="nil"/>
-            </w:tcBorders>
-          </w:tcPr>
-          <w:p>
-            <w:pPr>
-              <w:rPr>
-                <w:rFonts w:ascii="Arial" w:hAnsi="Arial" w:cs="Arial"/>
-                <w:sz w:val="20"/>
-                <w:lang w:val="en-GB"/>
-              </w:rPr>
-            </w:pPr>
-          </w:p>
-        </w:tc>
-      </w:tr>
-      <w:tr>
-        <w:tc>
-          <w:tcPr>
-            <w:tcW w:w="4673" w:type="dxa"/>
-            <w:tcBorders>
-              <w:top w:val="single" w:sz="4" w:space="0" w:color="800000"/>
               <w:bottom w:val="single" w:sz="18" w:space="0" w:color="800000"/>
               <w:right w:val="single" w:sz="4" w:space="0" w:color="800000"/>
             </w:tcBorders>
-            <w:shd w:val="clear" w:color="auto" w:fill="C6D9F1" w:themeFill="text2" w:themeFillTint="33"/>
-          </w:tcPr>
-          <w:p>
-            <w:pPr>
-              <w:rPr>
-                <w:rFonts w:ascii="Arial" w:hAnsi="Arial" w:cs="Arial"/>
-                <w:color w:val="808080" w:themeColor="background1" w:themeShade="80"/>
-                <w:sz w:val="20"/>
-              </w:rPr>
-            </w:pPr>
-            <w:r>
-              <w:rPr>
-                <w:rFonts w:ascii="Arial" w:hAnsi="Arial" w:cs="Arial"/>
-                <w:color w:val="808080" w:themeColor="background1" w:themeShade="80"/>
-                <w:sz w:val="20"/>
-                <w:lang w:val="en-GB"/>
-              </w:rPr>
-              <w:t>Other (specify):</w:t>
-            </w:r>
+            <w:shd w:val="clear" w:color="auto" w:fill="auto"/>
+          </w:tcPr>
+          <w:p>
+            <w:pPr>
+              <w:rPr>
+                <w:rFonts w:ascii="Arial" w:hAnsi="Arial" w:cs="Arial"/>
+                <w:sz w:val="20"/>
+                <w:lang w:val="en-GB"/>
+              </w:rPr>
+            </w:pPr>
           </w:p>
         </w:tc>
         <w:tc>
@@ -5338,6 +5277,7 @@
               <w:bottom w:val="single" w:sz="18" w:space="0" w:color="800000"/>
               <w:right w:val="single" w:sz="4" w:space="0" w:color="800000"/>
             </w:tcBorders>
+            <w:shd w:val="clear" w:color="auto" w:fill="auto"/>
           </w:tcPr>
           <w:p>
             <w:pPr>
@@ -5358,6 +5298,7 @@
               <w:bottom w:val="single" w:sz="18" w:space="0" w:color="800000"/>
               <w:right w:val="single" w:sz="4" w:space="0" w:color="800000"/>
             </w:tcBorders>
+            <w:shd w:val="clear" w:color="auto" w:fill="auto"/>
           </w:tcPr>
           <w:p>
             <w:pPr>
@@ -5378,26 +5319,7 @@
               <w:bottom w:val="single" w:sz="18" w:space="0" w:color="800000"/>
               <w:right w:val="single" w:sz="4" w:space="0" w:color="800000"/>
             </w:tcBorders>
-          </w:tcPr>
-          <w:p>
-            <w:pPr>
-              <w:rPr>
-                <w:rFonts w:ascii="Arial" w:hAnsi="Arial" w:cs="Arial"/>
-                <w:sz w:val="20"/>
-                <w:lang w:val="en-GB"/>
-              </w:rPr>
-            </w:pPr>
-          </w:p>
-        </w:tc>
-        <w:tc>
-          <w:tcPr>
-            <w:tcW w:w="701" w:type="dxa"/>
-            <w:tcBorders>
-              <w:top w:val="single" w:sz="4" w:space="0" w:color="800000"/>
-              <w:left w:val="single" w:sz="4" w:space="0" w:color="800000"/>
-              <w:bottom w:val="single" w:sz="18" w:space="0" w:color="800000"/>
-              <w:right w:val="single" w:sz="4" w:space="0" w:color="800000"/>
-            </w:tcBorders>
+            <w:shd w:val="clear" w:color="auto" w:fill="auto"/>
           </w:tcPr>
           <w:p>
             <w:pPr>
@@ -5418,6 +5340,7 @@
               <w:bottom w:val="single" w:sz="18" w:space="0" w:color="800000"/>
               <w:right w:val="single" w:sz="18" w:space="0" w:color="800000"/>
             </w:tcBorders>
+            <w:shd w:val="clear" w:color="auto" w:fill="auto"/>
           </w:tcPr>
           <w:p>
             <w:pPr>
@@ -5845,7 +5768,7 @@
     <w:lsdException w:name="Table Web 1" w:semiHidden="1" w:unhideWhenUsed="1"/>
     <w:lsdException w:name="Table Web 2" w:semiHidden="1" w:unhideWhenUsed="1"/>
     <w:lsdException w:name="Table Web 3" w:semiHidden="1" w:unhideWhenUsed="1"/>
-    <w:lsdException w:name="Balloon Text" w:semiHidden="1" w:unhideWhenUsed="1"/>
+    <w:lsdException w:name="Balloon Text" w:semiHidden="1" w:uiPriority="0" w:unhideWhenUsed="1"/>
     <w:lsdException w:name="Table Grid" w:uiPriority="59"/>
     <w:lsdException w:name="Table Theme" w:semiHidden="1" w:unhideWhenUsed="1"/>
     <w:lsdException w:name="Placeholder Text" w:semiHidden="1"/>

</xml_diff>